<commit_message>
added Visual Studio Notes (unfinished)
</commit_message>
<xml_diff>
--- a/notes/Конспект по Visual Studio.docx
+++ b/notes/Конспект по Visual Studio.docx
@@ -34,14 +34,24 @@
         <w:t>Режимы запуска и компиляции: Сборка, запуск без отладки, запуск с отладкой.</w:t>
       </w:r>
     </w:p>
-    <w:p>
-      <w:r>
+    <w:p/>
+    <w:p>
+      <w:r>
+        <w:rPr>
+          <w:color w:val="0F9ED5" w:themeColor="accent4"/>
+        </w:rPr>
         <w:t>Запуск без отладки</w:t>
       </w:r>
       <w:r>
+        <w:rPr>
+          <w:color w:val="0F9ED5" w:themeColor="accent4"/>
+        </w:rPr>
         <w:br/>
       </w:r>
       <w:r>
+        <w:rPr>
+          <w:noProof/>
+        </w:rPr>
         <w:drawing>
           <wp:inline distT="0" distB="0" distL="0" distR="0" wp14:anchorId="0D99FF0A" wp14:editId="67D9CDF0">
             <wp:extent cx="3858163" cy="543001"/>
@@ -58,7 +68,7 @@
                     <pic:cNvPicPr/>
                   </pic:nvPicPr>
                   <pic:blipFill>
-                    <a:blip r:embed="rId4"/>
+                    <a:blip r:embed="rId5"/>
                     <a:stretch>
                       <a:fillRect/>
                     </a:stretch>
@@ -82,14 +92,1367 @@
         <w:br/>
       </w:r>
       <w:r>
-        <w:t>Это процесс запуска программы без привязки к отладчику. Это значит, что вы не сможете остановить выполнение программы на определенном месте, пошагово просматривать код и проверять значения переменных в режиме реального времени. Запуск без отладки полезен, когда вам не требуется проводить подробное ручное тестирование вашего приложения или когда вы хотите проверить его поведение без прерываний.</w:t>
-      </w:r>
-    </w:p>
-    <w:p>
-      <w:r>
+        <w:t xml:space="preserve">Это процесс запуска программы </w:t>
+      </w:r>
+      <w:r>
+        <w:rPr>
+          <w:color w:val="0F9ED5" w:themeColor="accent4"/>
+        </w:rPr>
+        <w:t>без привязки к отладчику</w:t>
+      </w:r>
+      <w:r>
+        <w:t>. Это значит, что вы не сможете остановить выполнение программы на определенном месте, пошагово просматривать код и проверять значения переменных в режиме реального времени. Запуск без отладки полезен, когда вам не требуется проводить подробное ручное тестирование вашего приложения или когда вы хотите проверить его поведение без прерываний.</w:t>
+      </w:r>
+    </w:p>
+    <w:p/>
+    <w:p>
+      <w:r>
+        <w:rPr>
+          <w:color w:val="0F9ED5" w:themeColor="accent4"/>
+        </w:rPr>
         <w:t>Запуск с отладкой</w:t>
       </w:r>
-    </w:p>
+      <w:r>
+        <w:rPr>
+          <w:color w:val="0F9ED5" w:themeColor="accent4"/>
+        </w:rPr>
+        <w:br/>
+      </w:r>
+      <w:r>
+        <w:rPr>
+          <w:lang w:val="en-US"/>
+        </w:rPr>
+        <w:drawing>
+          <wp:inline distT="0" distB="0" distL="0" distR="0" wp14:anchorId="010C49D4" wp14:editId="4F78F9AB">
+            <wp:extent cx="3419952" cy="543001"/>
+            <wp:effectExtent l="0" t="0" r="0" b="9525"/>
+            <wp:docPr id="2" name="Рисунок 2"/>
+            <wp:cNvGraphicFramePr>
+              <a:graphicFrameLocks xmlns:a="http://schemas.openxmlformats.org/drawingml/2006/main" noChangeAspect="1"/>
+            </wp:cNvGraphicFramePr>
+            <a:graphic xmlns:a="http://schemas.openxmlformats.org/drawingml/2006/main">
+              <a:graphicData uri="http://schemas.openxmlformats.org/drawingml/2006/picture">
+                <pic:pic xmlns:pic="http://schemas.openxmlformats.org/drawingml/2006/picture">
+                  <pic:nvPicPr>
+                    <pic:cNvPr id="1" name=""/>
+                    <pic:cNvPicPr/>
+                  </pic:nvPicPr>
+                  <pic:blipFill>
+                    <a:blip r:embed="rId6"/>
+                    <a:stretch>
+                      <a:fillRect/>
+                    </a:stretch>
+                  </pic:blipFill>
+                  <pic:spPr>
+                    <a:xfrm>
+                      <a:off x="0" y="0"/>
+                      <a:ext cx="3419952" cy="543001"/>
+                    </a:xfrm>
+                    <a:prstGeom prst="rect">
+                      <a:avLst/>
+                    </a:prstGeom>
+                  </pic:spPr>
+                </pic:pic>
+              </a:graphicData>
+            </a:graphic>
+          </wp:inline>
+        </w:drawing>
+      </w:r>
+      <w:r>
+        <w:br/>
+      </w:r>
+      <w:r>
+        <w:t xml:space="preserve">В контексте Visual Studio отладка приложения обычно означает </w:t>
+      </w:r>
+      <w:r>
+        <w:rPr>
+          <w:color w:val="0F9ED5" w:themeColor="accent4"/>
+        </w:rPr>
+        <w:t xml:space="preserve">запуск приложения с подключенным отладчиком </w:t>
+      </w:r>
+      <w:r>
+        <w:t xml:space="preserve">(то есть в режиме отладчика). При этом в отладчике доступно множество способов наблюдения за выполнением кода. Вы можете выполнить </w:t>
+      </w:r>
+      <w:r>
+        <w:rPr>
+          <w:color w:val="0F9ED5" w:themeColor="accent4"/>
+        </w:rPr>
+        <w:t>шаги по коду и просмотреть значения, хранящиеся в переменных</w:t>
+      </w:r>
+      <w:r>
+        <w:t>, вы можете настроить контроль над переменными, чтобы увидеть, когда изменяются значения, можно проверить путь выполнения кода и т. д.</w:t>
+      </w:r>
+    </w:p>
+    <w:p/>
+    <w:p>
+      <w:r>
+        <w:rPr>
+          <w:color w:val="0F9ED5" w:themeColor="accent4"/>
+        </w:rPr>
+        <w:t>Сборка</w:t>
+      </w:r>
+      <w:r>
+        <w:rPr>
+          <w:color w:val="0F9ED5" w:themeColor="accent4"/>
+        </w:rPr>
+        <w:br/>
+      </w:r>
+      <w:r>
+        <w:drawing>
+          <wp:inline distT="0" distB="0" distL="0" distR="0" wp14:anchorId="21A28A1D" wp14:editId="73993E1E">
+            <wp:extent cx="5077534" cy="838317"/>
+            <wp:effectExtent l="0" t="0" r="8890" b="0"/>
+            <wp:docPr id="11" name="Рисунок 11"/>
+            <wp:cNvGraphicFramePr>
+              <a:graphicFrameLocks xmlns:a="http://schemas.openxmlformats.org/drawingml/2006/main" noChangeAspect="1"/>
+            </wp:cNvGraphicFramePr>
+            <a:graphic xmlns:a="http://schemas.openxmlformats.org/drawingml/2006/main">
+              <a:graphicData uri="http://schemas.openxmlformats.org/drawingml/2006/picture">
+                <pic:pic xmlns:pic="http://schemas.openxmlformats.org/drawingml/2006/picture">
+                  <pic:nvPicPr>
+                    <pic:cNvPr id="1" name=""/>
+                    <pic:cNvPicPr/>
+                  </pic:nvPicPr>
+                  <pic:blipFill>
+                    <a:blip r:embed="rId7"/>
+                    <a:stretch>
+                      <a:fillRect/>
+                    </a:stretch>
+                  </pic:blipFill>
+                  <pic:spPr>
+                    <a:xfrm>
+                      <a:off x="0" y="0"/>
+                      <a:ext cx="5077534" cy="838317"/>
+                    </a:xfrm>
+                    <a:prstGeom prst="rect">
+                      <a:avLst/>
+                    </a:prstGeom>
+                  </pic:spPr>
+                </pic:pic>
+              </a:graphicData>
+            </a:graphic>
+          </wp:inline>
+        </w:drawing>
+      </w:r>
+      <w:r>
+        <w:t xml:space="preserve"> </w:t>
+      </w:r>
+      <w:r>
+        <w:br/>
+      </w:r>
+      <w:proofErr w:type="spellStart"/>
+      <w:r>
+        <w:rPr>
+          <w:color w:val="0F9ED5" w:themeColor="accent4"/>
+        </w:rPr>
+        <w:t>Сборка</w:t>
+      </w:r>
+      <w:proofErr w:type="spellEnd"/>
+      <w:r>
+        <w:rPr>
+          <w:color w:val="0F9ED5" w:themeColor="accent4"/>
+        </w:rPr>
+        <w:t xml:space="preserve"> </w:t>
+      </w:r>
+      <w:r>
+        <w:t xml:space="preserve">представляет собой процесс </w:t>
+      </w:r>
+      <w:r>
+        <w:rPr>
+          <w:color w:val="0F9ED5" w:themeColor="accent4"/>
+        </w:rPr>
+        <w:t xml:space="preserve">компиляции </w:t>
+      </w:r>
+      <w:r>
+        <w:t>исходного кода в исполняемый файл или библиотеку, которые могут быть запущены на компьютере пользователя.</w:t>
+      </w:r>
+    </w:p>
+    <w:p>
+      <w:r>
+        <w:t>Во время сборки решения, Visual Studio компилирует исходные файлы проекта, проверяет на наличие ошибок, объединяет все необходимые зависимости и генерирует исполняемые файлы. Для запуска нужно выбрать в меню "</w:t>
+      </w:r>
+      <w:r>
+        <w:rPr>
+          <w:color w:val="0F9ED5" w:themeColor="accent4"/>
+        </w:rPr>
+        <w:t>Сборка</w:t>
+      </w:r>
+      <w:r>
+        <w:t>" и нажать на пункт "</w:t>
+      </w:r>
+      <w:r>
+        <w:rPr>
+          <w:color w:val="0F9ED5" w:themeColor="accent4"/>
+        </w:rPr>
+        <w:t>Собрать решение</w:t>
+      </w:r>
+      <w:r>
+        <w:t>", наш проект скомпилируется и в папке проекта появится наш тестовый исполняемый файл ("</w:t>
+      </w:r>
+      <w:proofErr w:type="spellStart"/>
+      <w:r>
+        <w:rPr>
+          <w:color w:val="0F9ED5" w:themeColor="accent4"/>
+        </w:rPr>
+        <w:t>exe</w:t>
+      </w:r>
+      <w:proofErr w:type="spellEnd"/>
+      <w:r>
+        <w:t>").</w:t>
+      </w:r>
+      <w:r>
+        <w:br w:type="page"/>
+      </w:r>
+    </w:p>
+    <w:p>
+      <w:pPr>
+        <w:jc w:val="center"/>
+        <w:rPr>
+          <w:b/>
+          <w:bCs/>
+        </w:rPr>
+      </w:pPr>
+      <w:r>
+        <w:rPr>
+          <w:b/>
+          <w:bCs/>
+        </w:rPr>
+        <w:lastRenderedPageBreak/>
+        <w:t>Отладка в VS. Точки останова. Режимы выполнения. Просмотр значений переменных. Стек вызовов.</w:t>
+      </w:r>
+    </w:p>
+    <w:p/>
+    <w:p>
+      <w:r>
+        <w:rPr>
+          <w:color w:val="0F9ED5" w:themeColor="accent4"/>
+        </w:rPr>
+        <w:t>Точки останова</w:t>
+      </w:r>
+      <w:r>
+        <w:rPr>
+          <w:lang w:val="en-US"/>
+        </w:rPr>
+        <w:drawing>
+          <wp:inline distT="0" distB="0" distL="0" distR="0" wp14:anchorId="6DE71F05" wp14:editId="7197C9EE">
+            <wp:extent cx="5940425" cy="1094105"/>
+            <wp:effectExtent l="0" t="0" r="3175" b="0"/>
+            <wp:docPr id="3" name="Рисунок 3"/>
+            <wp:cNvGraphicFramePr>
+              <a:graphicFrameLocks xmlns:a="http://schemas.openxmlformats.org/drawingml/2006/main" noChangeAspect="1"/>
+            </wp:cNvGraphicFramePr>
+            <a:graphic xmlns:a="http://schemas.openxmlformats.org/drawingml/2006/main">
+              <a:graphicData uri="http://schemas.openxmlformats.org/drawingml/2006/picture">
+                <pic:pic xmlns:pic="http://schemas.openxmlformats.org/drawingml/2006/picture">
+                  <pic:nvPicPr>
+                    <pic:cNvPr id="1" name=""/>
+                    <pic:cNvPicPr/>
+                  </pic:nvPicPr>
+                  <pic:blipFill>
+                    <a:blip r:embed="rId8"/>
+                    <a:stretch>
+                      <a:fillRect/>
+                    </a:stretch>
+                  </pic:blipFill>
+                  <pic:spPr>
+                    <a:xfrm>
+                      <a:off x="0" y="0"/>
+                      <a:ext cx="5940425" cy="1094105"/>
+                    </a:xfrm>
+                    <a:prstGeom prst="rect">
+                      <a:avLst/>
+                    </a:prstGeom>
+                  </pic:spPr>
+                </pic:pic>
+              </a:graphicData>
+            </a:graphic>
+          </wp:inline>
+        </w:drawing>
+      </w:r>
+      <w:r>
+        <w:br/>
+      </w:r>
+      <w:r>
+        <w:t xml:space="preserve">Точки останова полезны, если вам </w:t>
+      </w:r>
+      <w:r>
+        <w:rPr>
+          <w:color w:val="0F9ED5" w:themeColor="accent4"/>
+        </w:rPr>
+        <w:t>известны строка или раздел кода</w:t>
+      </w:r>
+      <w:r>
+        <w:t xml:space="preserve">, которые вы хотите подробно изучить в среде выполнения. </w:t>
+      </w:r>
+      <w:r>
+        <w:rPr>
+          <w:color w:val="0F9ED5" w:themeColor="accent4"/>
+        </w:rPr>
+        <w:t xml:space="preserve">Точки останова </w:t>
+      </w:r>
+      <w:r>
+        <w:t>— это самая основная и важная функция надежной отладки. Точка останова указывает, где Visual Studio следует приостановить выполнение кода, чтобы вы могли проверить значения переменных или поведение памяти либо выполнение ветви кода. Если вы открыли файл в редакторе кода, точку останова можно задать, щелкнув в поле слева от строки кода.</w:t>
+      </w:r>
+    </w:p>
+    <w:p/>
+    <w:p>
+      <w:r>
+        <w:rPr>
+          <w:color w:val="0F9ED5" w:themeColor="accent4"/>
+        </w:rPr>
+        <w:t>Режимы выполнения</w:t>
+      </w:r>
+      <w:r>
+        <w:rPr>
+          <w:b/>
+          <w:bCs/>
+          <w:color w:val="0F9ED5" w:themeColor="accent4"/>
+        </w:rPr>
+        <w:br/>
+      </w:r>
+      <w:r>
+        <w:rPr>
+          <w:lang w:val="en-US"/>
+        </w:rPr>
+        <w:drawing>
+          <wp:inline distT="0" distB="0" distL="0" distR="0" wp14:anchorId="71415955" wp14:editId="730CF6CE">
+            <wp:extent cx="3515216" cy="800212"/>
+            <wp:effectExtent l="0" t="0" r="0" b="0"/>
+            <wp:docPr id="5" name="Рисунок 5"/>
+            <wp:cNvGraphicFramePr>
+              <a:graphicFrameLocks xmlns:a="http://schemas.openxmlformats.org/drawingml/2006/main" noChangeAspect="1"/>
+            </wp:cNvGraphicFramePr>
+            <a:graphic xmlns:a="http://schemas.openxmlformats.org/drawingml/2006/main">
+              <a:graphicData uri="http://schemas.openxmlformats.org/drawingml/2006/picture">
+                <pic:pic xmlns:pic="http://schemas.openxmlformats.org/drawingml/2006/picture">
+                  <pic:nvPicPr>
+                    <pic:cNvPr id="1" name=""/>
+                    <pic:cNvPicPr/>
+                  </pic:nvPicPr>
+                  <pic:blipFill>
+                    <a:blip r:embed="rId9"/>
+                    <a:stretch>
+                      <a:fillRect/>
+                    </a:stretch>
+                  </pic:blipFill>
+                  <pic:spPr>
+                    <a:xfrm>
+                      <a:off x="0" y="0"/>
+                      <a:ext cx="3515216" cy="800212"/>
+                    </a:xfrm>
+                    <a:prstGeom prst="rect">
+                      <a:avLst/>
+                    </a:prstGeom>
+                  </pic:spPr>
+                </pic:pic>
+              </a:graphicData>
+            </a:graphic>
+          </wp:inline>
+        </w:drawing>
+      </w:r>
+      <w:r>
+        <w:br/>
+      </w:r>
+      <w:r>
+        <w:t xml:space="preserve">Нажмите клавишу </w:t>
+      </w:r>
+      <w:r>
+        <w:rPr>
+          <w:color w:val="0F9ED5" w:themeColor="accent4"/>
+        </w:rPr>
+        <w:t>F5 (</w:t>
+      </w:r>
+      <w:proofErr w:type="gramStart"/>
+      <w:r>
+        <w:rPr>
+          <w:color w:val="0F9ED5" w:themeColor="accent4"/>
+        </w:rPr>
+        <w:t>Отладка &gt;</w:t>
+      </w:r>
+      <w:proofErr w:type="gramEnd"/>
+      <w:r>
+        <w:rPr>
+          <w:color w:val="0F9ED5" w:themeColor="accent4"/>
+        </w:rPr>
+        <w:t xml:space="preserve"> запуска отладки)</w:t>
+      </w:r>
+      <w:r>
+        <w:t xml:space="preserve"> или </w:t>
+      </w:r>
+      <w:r>
+        <w:rPr>
+          <w:color w:val="0F9ED5" w:themeColor="accent4"/>
+        </w:rPr>
+        <w:t>кнопку "Начать отладку</w:t>
+      </w:r>
+      <w:r>
+        <w:t>" на панели инструментов отладки, и отладчик запускается в первую точку останова, с которой он сталкивается.</w:t>
+      </w:r>
+    </w:p>
+    <w:p>
+      <w:pPr>
+        <w:rPr>
+          <w:lang w:val="en-US"/>
+        </w:rPr>
+      </w:pPr>
+      <w:r>
+        <w:rPr>
+          <w:lang w:val="en-US"/>
+        </w:rPr>
+        <w:drawing>
+          <wp:inline distT="0" distB="0" distL="0" distR="0" wp14:anchorId="56D2A259" wp14:editId="69AB1ACE">
+            <wp:extent cx="2467319" cy="400106"/>
+            <wp:effectExtent l="0" t="0" r="0" b="0"/>
+            <wp:docPr id="6" name="Рисунок 6"/>
+            <wp:cNvGraphicFramePr>
+              <a:graphicFrameLocks xmlns:a="http://schemas.openxmlformats.org/drawingml/2006/main" noChangeAspect="1"/>
+            </wp:cNvGraphicFramePr>
+            <a:graphic xmlns:a="http://schemas.openxmlformats.org/drawingml/2006/main">
+              <a:graphicData uri="http://schemas.openxmlformats.org/drawingml/2006/picture">
+                <pic:pic xmlns:pic="http://schemas.openxmlformats.org/drawingml/2006/picture">
+                  <pic:nvPicPr>
+                    <pic:cNvPr id="1" name=""/>
+                    <pic:cNvPicPr/>
+                  </pic:nvPicPr>
+                  <pic:blipFill>
+                    <a:blip r:embed="rId10"/>
+                    <a:stretch>
+                      <a:fillRect/>
+                    </a:stretch>
+                  </pic:blipFill>
+                  <pic:spPr>
+                    <a:xfrm>
+                      <a:off x="0" y="0"/>
+                      <a:ext cx="2467319" cy="400106"/>
+                    </a:xfrm>
+                    <a:prstGeom prst="rect">
+                      <a:avLst/>
+                    </a:prstGeom>
+                  </pic:spPr>
+                </pic:pic>
+              </a:graphicData>
+            </a:graphic>
+          </wp:inline>
+        </w:drawing>
+      </w:r>
+      <w:r>
+        <w:rPr>
+          <w:lang w:val="en-US"/>
+        </w:rPr>
+        <w:br/>
+      </w:r>
+      <w:r>
+        <w:t xml:space="preserve">Для запуска приложения с подключенным отладчиком нажмите клавишу </w:t>
+      </w:r>
+      <w:r>
+        <w:rPr>
+          <w:color w:val="0F9ED5" w:themeColor="accent4"/>
+        </w:rPr>
+        <w:t>F11 (</w:t>
+      </w:r>
+      <w:proofErr w:type="gramStart"/>
+      <w:r>
+        <w:rPr>
+          <w:color w:val="0F9ED5" w:themeColor="accent4"/>
+        </w:rPr>
+        <w:t>Отладка &gt;</w:t>
+      </w:r>
+      <w:proofErr w:type="gramEnd"/>
+      <w:r>
+        <w:rPr>
+          <w:color w:val="0F9ED5" w:themeColor="accent4"/>
+        </w:rPr>
+        <w:t xml:space="preserve"> Шаг с заходом). </w:t>
+      </w:r>
+      <w:r>
+        <w:t>F11 — это команда Шаг с заходом, которая выполняет приложение с переходом к следующему оператору. При запуске приложения с помощью клавиши F11 отладчик останавливается на первом выполняемом операторе.</w:t>
+      </w:r>
+      <w:r>
+        <w:br/>
+      </w:r>
+      <w:r>
+        <w:t> </w:t>
+      </w:r>
+      <w:r>
+        <w:rPr>
+          <w:color w:val="0F9ED5" w:themeColor="accent4"/>
+        </w:rPr>
+        <w:t xml:space="preserve">Желтая стрелка </w:t>
+      </w:r>
+      <w:r>
+        <w:t>представляет оператор, на котором приостановлен отладчик. В этой же точке приостанавливается выполнение приложения (этот оператор пока не выполнен).</w:t>
+      </w:r>
+      <w:r>
+        <w:rPr>
+          <w:lang w:val="en-US"/>
+        </w:rPr>
+        <w:br/>
+      </w:r>
+      <w:r>
+        <w:t xml:space="preserve">Когда вы находитесь в строке кода, представляющей собой вызов функции или метода, можно нажать клавишу </w:t>
+      </w:r>
+      <w:r>
+        <w:rPr>
+          <w:color w:val="0F9ED5" w:themeColor="accent4"/>
+        </w:rPr>
+        <w:t>F10 (</w:t>
+      </w:r>
+      <w:proofErr w:type="gramStart"/>
+      <w:r>
+        <w:rPr>
+          <w:color w:val="0F9ED5" w:themeColor="accent4"/>
+        </w:rPr>
+        <w:t>Отладка &gt;</w:t>
+      </w:r>
+      <w:proofErr w:type="gramEnd"/>
+      <w:r>
+        <w:rPr>
+          <w:color w:val="0F9ED5" w:themeColor="accent4"/>
+        </w:rPr>
+        <w:t xml:space="preserve"> Шаг с обходом)</w:t>
+      </w:r>
+      <w:r>
+        <w:t xml:space="preserve"> вместо F11.</w:t>
+      </w:r>
+      <w:r>
+        <w:t xml:space="preserve"> </w:t>
+      </w:r>
+      <w:r>
+        <w:t xml:space="preserve">Клавиша </w:t>
+      </w:r>
+      <w:r>
+        <w:rPr>
+          <w:color w:val="0F9ED5" w:themeColor="accent4"/>
+        </w:rPr>
+        <w:t xml:space="preserve">F10 </w:t>
+      </w:r>
+      <w:r>
+        <w:t>продолжает выполнение отладчика без захода в функции или методы в коде приложения (код продолжает выполняться).</w:t>
+      </w:r>
+    </w:p>
+    <w:p>
+      <w:r>
+        <w:rPr>
+          <w:lang w:val="en-US"/>
+        </w:rPr>
+        <w:lastRenderedPageBreak/>
+        <w:drawing>
+          <wp:inline distT="0" distB="0" distL="0" distR="0" wp14:anchorId="3B2F4441" wp14:editId="1F5A57AB">
+            <wp:extent cx="1543265" cy="571580"/>
+            <wp:effectExtent l="0" t="0" r="0" b="0"/>
+            <wp:docPr id="8" name="Рисунок 8"/>
+            <wp:cNvGraphicFramePr>
+              <a:graphicFrameLocks xmlns:a="http://schemas.openxmlformats.org/drawingml/2006/main" noChangeAspect="1"/>
+            </wp:cNvGraphicFramePr>
+            <a:graphic xmlns:a="http://schemas.openxmlformats.org/drawingml/2006/main">
+              <a:graphicData uri="http://schemas.openxmlformats.org/drawingml/2006/picture">
+                <pic:pic xmlns:pic="http://schemas.openxmlformats.org/drawingml/2006/picture">
+                  <pic:nvPicPr>
+                    <pic:cNvPr id="1" name=""/>
+                    <pic:cNvPicPr/>
+                  </pic:nvPicPr>
+                  <pic:blipFill>
+                    <a:blip r:embed="rId11"/>
+                    <a:stretch>
+                      <a:fillRect/>
+                    </a:stretch>
+                  </pic:blipFill>
+                  <pic:spPr>
+                    <a:xfrm>
+                      <a:off x="0" y="0"/>
+                      <a:ext cx="1543265" cy="571580"/>
+                    </a:xfrm>
+                    <a:prstGeom prst="rect">
+                      <a:avLst/>
+                    </a:prstGeom>
+                  </pic:spPr>
+                </pic:pic>
+              </a:graphicData>
+            </a:graphic>
+          </wp:inline>
+        </w:drawing>
+      </w:r>
+      <w:r>
+        <w:br/>
+      </w:r>
+      <w:r>
+        <w:t xml:space="preserve">Использование кнопки </w:t>
+      </w:r>
+      <w:r>
+        <w:rPr>
+          <w:color w:val="0F9ED5" w:themeColor="accent4"/>
+        </w:rPr>
+        <w:t xml:space="preserve">Выполнение до </w:t>
+      </w:r>
+      <w:r>
+        <w:t>щелкнутого аналогично установке временной точки останова. Кроме того, эта команда удобна для быстрой работы в видимой области кода приложения.</w:t>
+      </w:r>
+      <w:r>
+        <w:br/>
+      </w:r>
+    </w:p>
+    <w:p>
+      <w:r>
+        <w:rPr>
+          <w:color w:val="0F9ED5" w:themeColor="accent4"/>
+        </w:rPr>
+        <w:t>Просмотр значений переменных</w:t>
+      </w:r>
+      <w:r>
+        <w:rPr>
+          <w:lang w:val="en-US"/>
+        </w:rPr>
+        <w:drawing>
+          <wp:inline distT="0" distB="0" distL="0" distR="0" wp14:anchorId="2C505C70" wp14:editId="4A5CCD28">
+            <wp:extent cx="5940425" cy="1151255"/>
+            <wp:effectExtent l="0" t="0" r="3175" b="0"/>
+            <wp:docPr id="9" name="Рисунок 9"/>
+            <wp:cNvGraphicFramePr>
+              <a:graphicFrameLocks xmlns:a="http://schemas.openxmlformats.org/drawingml/2006/main" noChangeAspect="1"/>
+            </wp:cNvGraphicFramePr>
+            <a:graphic xmlns:a="http://schemas.openxmlformats.org/drawingml/2006/main">
+              <a:graphicData uri="http://schemas.openxmlformats.org/drawingml/2006/picture">
+                <pic:pic xmlns:pic="http://schemas.openxmlformats.org/drawingml/2006/picture">
+                  <pic:nvPicPr>
+                    <pic:cNvPr id="1" name=""/>
+                    <pic:cNvPicPr/>
+                  </pic:nvPicPr>
+                  <pic:blipFill>
+                    <a:blip r:embed="rId12"/>
+                    <a:stretch>
+                      <a:fillRect/>
+                    </a:stretch>
+                  </pic:blipFill>
+                  <pic:spPr>
+                    <a:xfrm>
+                      <a:off x="0" y="0"/>
+                      <a:ext cx="5940425" cy="1151255"/>
+                    </a:xfrm>
+                    <a:prstGeom prst="rect">
+                      <a:avLst/>
+                    </a:prstGeom>
+                  </pic:spPr>
+                </pic:pic>
+              </a:graphicData>
+            </a:graphic>
+          </wp:inline>
+        </w:drawing>
+      </w:r>
+      <w:r>
+        <w:br/>
+      </w:r>
+      <w:r>
+        <w:t xml:space="preserve">В окне </w:t>
+      </w:r>
+      <w:r>
+        <w:rPr>
+          <w:color w:val="0F9ED5" w:themeColor="accent4"/>
+        </w:rPr>
+        <w:t>Локальные</w:t>
+      </w:r>
+      <w:r>
+        <w:rPr>
+          <w:color w:val="0F9ED5" w:themeColor="accent4"/>
+        </w:rPr>
+        <w:t xml:space="preserve"> </w:t>
+      </w:r>
+      <w:r>
+        <w:t>отображаются переменные вместе с текущим значением и типом. Окно Видимые показывает все переменные, используемые в текущей или предыдущей строке</w:t>
+      </w:r>
+    </w:p>
+    <w:p/>
+    <w:p>
+      <w:r>
+        <w:rPr>
+          <w:color w:val="0F9ED5" w:themeColor="accent4"/>
+        </w:rPr>
+        <w:t>Стек вызовов</w:t>
+      </w:r>
+      <w:r>
+        <w:drawing>
+          <wp:inline distT="0" distB="0" distL="0" distR="0" wp14:anchorId="41909E4B" wp14:editId="30BBE459">
+            <wp:extent cx="5940425" cy="1626870"/>
+            <wp:effectExtent l="0" t="0" r="3175" b="0"/>
+            <wp:docPr id="10" name="Рисунок 10"/>
+            <wp:cNvGraphicFramePr>
+              <a:graphicFrameLocks xmlns:a="http://schemas.openxmlformats.org/drawingml/2006/main" noChangeAspect="1"/>
+            </wp:cNvGraphicFramePr>
+            <a:graphic xmlns:a="http://schemas.openxmlformats.org/drawingml/2006/main">
+              <a:graphicData uri="http://schemas.openxmlformats.org/drawingml/2006/picture">
+                <pic:pic xmlns:pic="http://schemas.openxmlformats.org/drawingml/2006/picture">
+                  <pic:nvPicPr>
+                    <pic:cNvPr id="1" name=""/>
+                    <pic:cNvPicPr/>
+                  </pic:nvPicPr>
+                  <pic:blipFill>
+                    <a:blip r:embed="rId13"/>
+                    <a:stretch>
+                      <a:fillRect/>
+                    </a:stretch>
+                  </pic:blipFill>
+                  <pic:spPr>
+                    <a:xfrm>
+                      <a:off x="0" y="0"/>
+                      <a:ext cx="5940425" cy="1626870"/>
+                    </a:xfrm>
+                    <a:prstGeom prst="rect">
+                      <a:avLst/>
+                    </a:prstGeom>
+                  </pic:spPr>
+                </pic:pic>
+              </a:graphicData>
+            </a:graphic>
+          </wp:inline>
+        </w:drawing>
+      </w:r>
+      <w:r>
+        <w:br/>
+      </w:r>
+      <w:r>
+        <w:t xml:space="preserve">В окне </w:t>
+      </w:r>
+      <w:r>
+        <w:rPr>
+          <w:color w:val="0F9ED5" w:themeColor="accent4"/>
+        </w:rPr>
+        <w:t xml:space="preserve">Стек вызовов </w:t>
+      </w:r>
+      <w:r>
+        <w:t xml:space="preserve">показан порядок вызова методов и функций. В верхней строке показана </w:t>
+      </w:r>
+      <w:r>
+        <w:rPr>
+          <w:color w:val="0F9ED5" w:themeColor="accent4"/>
+        </w:rPr>
+        <w:t>текущая функция</w:t>
+      </w:r>
+      <w:r>
+        <w:t>. Во второй строке показана функция или свойство, из которого она вызывалась, и т. д. Стек вызовов хорошо подходит для изучения и анализа потока выполнения приложения</w:t>
+      </w:r>
+    </w:p>
+    <w:p>
+      <w:r>
+        <w:br w:type="page"/>
+      </w:r>
+    </w:p>
+    <w:p>
+      <w:pPr>
+        <w:jc w:val="center"/>
+        <w:rPr>
+          <w:b/>
+          <w:bCs/>
+        </w:rPr>
+      </w:pPr>
+      <w:r>
+        <w:rPr>
+          <w:b/>
+          <w:bCs/>
+        </w:rPr>
+        <w:lastRenderedPageBreak/>
+        <w:t xml:space="preserve">Файлы и папки проекта </w:t>
+      </w:r>
+      <w:proofErr w:type="spellStart"/>
+      <w:r>
+        <w:rPr>
+          <w:b/>
+          <w:bCs/>
+        </w:rPr>
+        <w:t>VisualStudio</w:t>
+      </w:r>
+      <w:proofErr w:type="spellEnd"/>
+      <w:r>
+        <w:rPr>
+          <w:b/>
+          <w:bCs/>
+        </w:rPr>
+        <w:t>.</w:t>
+      </w:r>
+      <w:r>
+        <w:rPr>
+          <w:b/>
+          <w:bCs/>
+        </w:rPr>
+        <w:br/>
+        <w:t>Какие файлы и папки стоит добавлять к отслеживанию гитом?</w:t>
+      </w:r>
+    </w:p>
+    <w:p>
+      <w:pPr>
+        <w:jc w:val="center"/>
+        <w:rPr>
+          <w:b/>
+          <w:bCs/>
+        </w:rPr>
+      </w:pPr>
+    </w:p>
+    <w:p>
+      <w:r>
+        <w:rPr>
+          <w:color w:val="0F9ED5" w:themeColor="accent4"/>
+        </w:rPr>
+        <w:t xml:space="preserve">Файлы и папки проекта </w:t>
+      </w:r>
+      <w:proofErr w:type="spellStart"/>
+      <w:r>
+        <w:rPr>
+          <w:color w:val="0F9ED5" w:themeColor="accent4"/>
+        </w:rPr>
+        <w:t>VisualStudio</w:t>
+      </w:r>
+      <w:proofErr w:type="spellEnd"/>
+      <w:r>
+        <w:rPr>
+          <w:color w:val="0F9ED5" w:themeColor="accent4"/>
+        </w:rPr>
+        <w:t>.</w:t>
+      </w:r>
+      <w:r>
+        <w:rPr>
+          <w:color w:val="0F9ED5" w:themeColor="accent4"/>
+        </w:rPr>
+        <w:br/>
+      </w:r>
+    </w:p>
+    <w:p>
+      <w:r>
+        <w:br w:type="page"/>
+      </w:r>
+    </w:p>
+    <w:p>
+      <w:pPr>
+        <w:jc w:val="center"/>
+        <w:rPr>
+          <w:b/>
+          <w:bCs/>
+          <w:lang w:val="en-US"/>
+        </w:rPr>
+      </w:pPr>
+      <w:r>
+        <w:rPr>
+          <w:b/>
+          <w:bCs/>
+        </w:rPr>
+        <w:lastRenderedPageBreak/>
+        <w:t>Часто используемые горячие клавиши</w:t>
+      </w:r>
+      <w:r>
+        <w:rPr>
+          <w:b/>
+          <w:bCs/>
+        </w:rPr>
+        <w:br/>
+      </w:r>
+    </w:p>
+    <w:p>
+      <w:r>
+        <w:t>Работа с кодом</w:t>
+      </w:r>
+    </w:p>
+    <w:p>
+      <w:pPr>
+        <w:numPr>
+          <w:ilvl w:val="0"/>
+          <w:numId w:val="2"/>
+        </w:numPr>
+      </w:pPr>
+      <w:r>
+        <w:rPr>
+          <w:color w:val="0F9ED5" w:themeColor="accent4"/>
+        </w:rPr>
+        <w:t xml:space="preserve">Ctrl + X </w:t>
+      </w:r>
+      <w:r>
+        <w:t>— Вырезать</w:t>
+      </w:r>
+    </w:p>
+    <w:p>
+      <w:pPr>
+        <w:numPr>
+          <w:ilvl w:val="0"/>
+          <w:numId w:val="2"/>
+        </w:numPr>
+      </w:pPr>
+      <w:r>
+        <w:rPr>
+          <w:color w:val="0F9ED5" w:themeColor="accent4"/>
+        </w:rPr>
+        <w:t xml:space="preserve">Ctrl + C </w:t>
+      </w:r>
+      <w:r>
+        <w:t>— Копировать</w:t>
+      </w:r>
+    </w:p>
+    <w:p>
+      <w:pPr>
+        <w:numPr>
+          <w:ilvl w:val="0"/>
+          <w:numId w:val="2"/>
+        </w:numPr>
+      </w:pPr>
+      <w:r>
+        <w:rPr>
+          <w:color w:val="0F9ED5" w:themeColor="accent4"/>
+        </w:rPr>
+        <w:t xml:space="preserve">Ctrl + V </w:t>
+      </w:r>
+      <w:r>
+        <w:t>— Вставить</w:t>
+      </w:r>
+    </w:p>
+    <w:p>
+      <w:pPr>
+        <w:numPr>
+          <w:ilvl w:val="0"/>
+          <w:numId w:val="2"/>
+        </w:numPr>
+      </w:pPr>
+      <w:r>
+        <w:rPr>
+          <w:color w:val="0F9ED5" w:themeColor="accent4"/>
+        </w:rPr>
+        <w:t xml:space="preserve">Ctrl + Z </w:t>
+      </w:r>
+      <w:r>
+        <w:t>— Отмена</w:t>
+      </w:r>
+    </w:p>
+    <w:p>
+      <w:pPr>
+        <w:numPr>
+          <w:ilvl w:val="0"/>
+          <w:numId w:val="2"/>
+        </w:numPr>
+      </w:pPr>
+      <w:r>
+        <w:rPr>
+          <w:color w:val="0F9ED5" w:themeColor="accent4"/>
+        </w:rPr>
+        <w:t xml:space="preserve">Ctrl + Y </w:t>
+      </w:r>
+      <w:r>
+        <w:t>— Повторить отмененное действие</w:t>
+      </w:r>
+    </w:p>
+    <w:p>
+      <w:pPr>
+        <w:numPr>
+          <w:ilvl w:val="0"/>
+          <w:numId w:val="2"/>
+        </w:numPr>
+      </w:pPr>
+      <w:r>
+        <w:rPr>
+          <w:color w:val="0F9ED5" w:themeColor="accent4"/>
+        </w:rPr>
+        <w:t xml:space="preserve">Ctrl + A </w:t>
+      </w:r>
+      <w:r>
+        <w:t>— Выделить всё</w:t>
+      </w:r>
+    </w:p>
+    <w:p>
+      <w:r>
+        <w:t>Редактирование кода</w:t>
+      </w:r>
+    </w:p>
+    <w:p>
+      <w:pPr>
+        <w:numPr>
+          <w:ilvl w:val="0"/>
+          <w:numId w:val="3"/>
+        </w:numPr>
+      </w:pPr>
+      <w:r>
+        <w:rPr>
+          <w:color w:val="0F9ED5" w:themeColor="accent4"/>
+        </w:rPr>
+        <w:t xml:space="preserve">Ctrl + K, Ctrl + C </w:t>
+      </w:r>
+      <w:r>
+        <w:t>— Закомментировать выделенный код</w:t>
+      </w:r>
+    </w:p>
+    <w:p>
+      <w:pPr>
+        <w:numPr>
+          <w:ilvl w:val="0"/>
+          <w:numId w:val="3"/>
+        </w:numPr>
+      </w:pPr>
+      <w:r>
+        <w:rPr>
+          <w:color w:val="0F9ED5" w:themeColor="accent4"/>
+        </w:rPr>
+        <w:t xml:space="preserve">Ctrl + K, Ctrl + U </w:t>
+      </w:r>
+      <w:r>
+        <w:t xml:space="preserve">— </w:t>
+      </w:r>
+      <w:proofErr w:type="spellStart"/>
+      <w:r>
+        <w:t>Раскомментировать</w:t>
+      </w:r>
+      <w:proofErr w:type="spellEnd"/>
+      <w:r>
+        <w:t xml:space="preserve"> выделенный код</w:t>
+      </w:r>
+    </w:p>
+    <w:p>
+      <w:pPr>
+        <w:numPr>
+          <w:ilvl w:val="0"/>
+          <w:numId w:val="3"/>
+        </w:numPr>
+      </w:pPr>
+      <w:r>
+        <w:rPr>
+          <w:color w:val="0F9ED5" w:themeColor="accent4"/>
+        </w:rPr>
+        <w:t>Ctrl + K, Ctrl + D</w:t>
+      </w:r>
+      <w:r>
+        <w:t xml:space="preserve"> — Форматирование кода (выравнивание)</w:t>
+      </w:r>
+    </w:p>
+    <w:p>
+      <w:pPr>
+        <w:numPr>
+          <w:ilvl w:val="0"/>
+          <w:numId w:val="3"/>
+        </w:numPr>
+      </w:pPr>
+      <w:r>
+        <w:rPr>
+          <w:color w:val="0F9ED5" w:themeColor="accent4"/>
+        </w:rPr>
+        <w:t xml:space="preserve">Ctrl + Space </w:t>
+      </w:r>
+      <w:r>
+        <w:t xml:space="preserve">— </w:t>
+      </w:r>
+      <w:proofErr w:type="spellStart"/>
+      <w:r>
+        <w:t>Автодополнение</w:t>
+      </w:r>
+      <w:proofErr w:type="spellEnd"/>
+    </w:p>
+    <w:p>
+      <w:pPr>
+        <w:numPr>
+          <w:ilvl w:val="0"/>
+          <w:numId w:val="3"/>
+        </w:numPr>
+      </w:pPr>
+      <w:r>
+        <w:rPr>
+          <w:color w:val="0F9ED5" w:themeColor="accent4"/>
+        </w:rPr>
+        <w:t xml:space="preserve">Ctrl + Shift + V </w:t>
+      </w:r>
+      <w:r>
+        <w:t>— Буфер обмена (просмотр предыдущих вставок)</w:t>
+      </w:r>
+    </w:p>
+    <w:p>
+      <w:pPr>
+        <w:numPr>
+          <w:ilvl w:val="0"/>
+          <w:numId w:val="3"/>
+        </w:numPr>
+      </w:pPr>
+      <w:r>
+        <w:rPr>
+          <w:color w:val="0F9ED5" w:themeColor="accent4"/>
+        </w:rPr>
+        <w:t xml:space="preserve">Alt + Up / Down </w:t>
+      </w:r>
+      <w:r>
+        <w:t>— Перемещение строки вверх/вниз</w:t>
+      </w:r>
+    </w:p>
+    <w:p>
+      <w:r>
+        <w:t>Поиск и навигация</w:t>
+      </w:r>
+    </w:p>
+    <w:p>
+      <w:pPr>
+        <w:numPr>
+          <w:ilvl w:val="0"/>
+          <w:numId w:val="4"/>
+        </w:numPr>
+      </w:pPr>
+      <w:r>
+        <w:rPr>
+          <w:color w:val="0F9ED5" w:themeColor="accent4"/>
+        </w:rPr>
+        <w:t xml:space="preserve">Ctrl + F </w:t>
+      </w:r>
+      <w:r>
+        <w:t>— Обычный поиск</w:t>
+      </w:r>
+    </w:p>
+    <w:p>
+      <w:pPr>
+        <w:numPr>
+          <w:ilvl w:val="0"/>
+          <w:numId w:val="4"/>
+        </w:numPr>
+      </w:pPr>
+      <w:r>
+        <w:rPr>
+          <w:color w:val="0F9ED5" w:themeColor="accent4"/>
+        </w:rPr>
+        <w:t xml:space="preserve">Ctrl + Shift + F </w:t>
+      </w:r>
+      <w:r>
+        <w:t>— Поиск по всему проекту</w:t>
+      </w:r>
+    </w:p>
+    <w:p>
+      <w:pPr>
+        <w:numPr>
+          <w:ilvl w:val="0"/>
+          <w:numId w:val="4"/>
+        </w:numPr>
+      </w:pPr>
+      <w:r>
+        <w:rPr>
+          <w:color w:val="0F9ED5" w:themeColor="accent4"/>
+        </w:rPr>
+        <w:t xml:space="preserve">Ctrl + H </w:t>
+      </w:r>
+      <w:r>
+        <w:t>— Замена</w:t>
+      </w:r>
+    </w:p>
+    <w:p>
+      <w:pPr>
+        <w:numPr>
+          <w:ilvl w:val="0"/>
+          <w:numId w:val="4"/>
+        </w:numPr>
+      </w:pPr>
+      <w:r>
+        <w:rPr>
+          <w:color w:val="0F9ED5" w:themeColor="accent4"/>
+        </w:rPr>
+        <w:t>Ctrl + Shift + H</w:t>
+      </w:r>
+      <w:r>
+        <w:t xml:space="preserve"> — Замена во всем проекте</w:t>
+      </w:r>
+    </w:p>
+    <w:p>
+      <w:pPr>
+        <w:numPr>
+          <w:ilvl w:val="0"/>
+          <w:numId w:val="4"/>
+        </w:numPr>
+      </w:pPr>
+      <w:r>
+        <w:rPr>
+          <w:color w:val="0F9ED5" w:themeColor="accent4"/>
+        </w:rPr>
+        <w:t xml:space="preserve">F12 </w:t>
+      </w:r>
+      <w:r>
+        <w:t>— Перейти к определению</w:t>
+      </w:r>
+    </w:p>
+    <w:p>
+      <w:pPr>
+        <w:numPr>
+          <w:ilvl w:val="0"/>
+          <w:numId w:val="4"/>
+        </w:numPr>
+      </w:pPr>
+      <w:r>
+        <w:rPr>
+          <w:color w:val="0F9ED5" w:themeColor="accent4"/>
+        </w:rPr>
+        <w:t xml:space="preserve">Ctrl + T </w:t>
+      </w:r>
+      <w:r>
+        <w:t>— Быстрый поиск по файлам, классам и методам</w:t>
+      </w:r>
+    </w:p>
+    <w:p>
+      <w:pPr>
+        <w:numPr>
+          <w:ilvl w:val="0"/>
+          <w:numId w:val="4"/>
+        </w:numPr>
+      </w:pPr>
+      <w:r>
+        <w:rPr>
+          <w:color w:val="0F9ED5" w:themeColor="accent4"/>
+        </w:rPr>
+        <w:t>Ctrl + G</w:t>
+      </w:r>
+      <w:r>
+        <w:t xml:space="preserve"> — Перейти к строке</w:t>
+      </w:r>
+    </w:p>
+    <w:p>
+      <w:pPr>
+        <w:numPr>
+          <w:ilvl w:val="0"/>
+          <w:numId w:val="4"/>
+        </w:numPr>
+      </w:pPr>
+      <w:r>
+        <w:rPr>
+          <w:color w:val="0F9ED5" w:themeColor="accent4"/>
+        </w:rPr>
+        <w:t xml:space="preserve">Ctrl + K, Ctrl + N / P </w:t>
+      </w:r>
+      <w:r>
+        <w:t>— Следующий/предыдущий результат поиска</w:t>
+      </w:r>
+    </w:p>
+    <w:p>
+      <w:r>
+        <w:t>Отладка</w:t>
+      </w:r>
+    </w:p>
+    <w:p>
+      <w:pPr>
+        <w:numPr>
+          <w:ilvl w:val="0"/>
+          <w:numId w:val="5"/>
+        </w:numPr>
+      </w:pPr>
+      <w:r>
+        <w:rPr>
+          <w:color w:val="0F9ED5" w:themeColor="accent4"/>
+        </w:rPr>
+        <w:t xml:space="preserve">F5 </w:t>
+      </w:r>
+      <w:r>
+        <w:t>— Запустить отладку</w:t>
+      </w:r>
+    </w:p>
+    <w:p>
+      <w:pPr>
+        <w:numPr>
+          <w:ilvl w:val="0"/>
+          <w:numId w:val="5"/>
+        </w:numPr>
+      </w:pPr>
+      <w:r>
+        <w:rPr>
+          <w:color w:val="0F9ED5" w:themeColor="accent4"/>
+        </w:rPr>
+        <w:t xml:space="preserve">Ctrl + F5 </w:t>
+      </w:r>
+      <w:r>
+        <w:t>— Запуск без отладки</w:t>
+      </w:r>
+    </w:p>
+    <w:p>
+      <w:pPr>
+        <w:numPr>
+          <w:ilvl w:val="0"/>
+          <w:numId w:val="5"/>
+        </w:numPr>
+      </w:pPr>
+      <w:r>
+        <w:rPr>
+          <w:color w:val="0F9ED5" w:themeColor="accent4"/>
+        </w:rPr>
+        <w:t xml:space="preserve">Shift + F5 </w:t>
+      </w:r>
+      <w:r>
+        <w:t>— Остановить отладку</w:t>
+      </w:r>
+    </w:p>
+    <w:p>
+      <w:pPr>
+        <w:numPr>
+          <w:ilvl w:val="0"/>
+          <w:numId w:val="5"/>
+        </w:numPr>
+      </w:pPr>
+      <w:r>
+        <w:rPr>
+          <w:color w:val="0F9ED5" w:themeColor="accent4"/>
+        </w:rPr>
+        <w:lastRenderedPageBreak/>
+        <w:t xml:space="preserve">F9 </w:t>
+      </w:r>
+      <w:r>
+        <w:t>— Установить/убрать точку останова</w:t>
+      </w:r>
+    </w:p>
+    <w:p>
+      <w:pPr>
+        <w:numPr>
+          <w:ilvl w:val="0"/>
+          <w:numId w:val="5"/>
+        </w:numPr>
+      </w:pPr>
+      <w:r>
+        <w:rPr>
+          <w:color w:val="0F9ED5" w:themeColor="accent4"/>
+        </w:rPr>
+        <w:t xml:space="preserve">F10 </w:t>
+      </w:r>
+      <w:r>
+        <w:t xml:space="preserve">— Шаг с обходом (Step </w:t>
+      </w:r>
+      <w:proofErr w:type="spellStart"/>
+      <w:r>
+        <w:t>Over</w:t>
+      </w:r>
+      <w:proofErr w:type="spellEnd"/>
+      <w:r>
+        <w:t>)</w:t>
+      </w:r>
+    </w:p>
+    <w:p>
+      <w:pPr>
+        <w:numPr>
+          <w:ilvl w:val="0"/>
+          <w:numId w:val="5"/>
+        </w:numPr>
+      </w:pPr>
+      <w:r>
+        <w:rPr>
+          <w:color w:val="0F9ED5" w:themeColor="accent4"/>
+        </w:rPr>
+        <w:t xml:space="preserve">F11 </w:t>
+      </w:r>
+      <w:r>
+        <w:t xml:space="preserve">— Шаг с заходом (Step </w:t>
+      </w:r>
+      <w:proofErr w:type="spellStart"/>
+      <w:r>
+        <w:t>Into</w:t>
+      </w:r>
+      <w:proofErr w:type="spellEnd"/>
+      <w:r>
+        <w:t>)</w:t>
+      </w:r>
+    </w:p>
+    <w:p>
+      <w:pPr>
+        <w:numPr>
+          <w:ilvl w:val="0"/>
+          <w:numId w:val="5"/>
+        </w:numPr>
+      </w:pPr>
+      <w:r>
+        <w:rPr>
+          <w:color w:val="0F9ED5" w:themeColor="accent4"/>
+        </w:rPr>
+        <w:t xml:space="preserve">Shift + F11 </w:t>
+      </w:r>
+      <w:r>
+        <w:t>— Шаг с выходом (Step Out)</w:t>
+      </w:r>
+    </w:p>
+    <w:p/>
     <w:sectPr>
       <w:pgSz w:w="11906" w:h="16838"/>
       <w:pgMar w:top="1134" w:right="850" w:bottom="1134" w:left="1701" w:header="708" w:footer="708" w:gutter="0"/>
@@ -98,6 +1461,771 @@
     </w:sectPr>
   </w:body>
 </w:document>
+</file>
+
+<file path=word/numbering.xml><?xml version="1.0" encoding="utf-8"?>
+<w:numbering xmlns:wpc="http://schemas.microsoft.com/office/word/2010/wordprocessingCanvas" xmlns:cx="http://schemas.microsoft.com/office/drawing/2014/chartex" xmlns:cx1="http://schemas.microsoft.com/office/drawing/2015/9/8/chartex" xmlns:cx2="http://schemas.microsoft.com/office/drawing/2015/10/21/chartex" xmlns:cx3="http://schemas.microsoft.com/office/drawing/2016/5/9/chartex" xmlns:cx4="http://schemas.microsoft.com/office/drawing/2016/5/10/chartex" xmlns:cx5="http://schemas.microsoft.com/office/drawing/2016/5/11/chartex" xmlns:cx6="http://schemas.microsoft.com/office/drawing/2016/5/12/chartex" xmlns:cx7="http://schemas.microsoft.com/office/drawing/2016/5/13/chartex" xmlns:cx8="http://schemas.microsoft.com/office/drawing/2016/5/14/chartex" xmlns:mc="http://schemas.openxmlformats.org/markup-compatibility/2006" xmlns:aink="http://schemas.microsoft.com/office/drawing/2016/ink" xmlns:am3d="http://schemas.microsoft.com/office/drawing/2017/model3d" xmlns:o="urn:schemas-microsoft-com:office:office" xmlns:oel="http://schemas.microsoft.com/office/2019/extlst" xmlns:r="http://schemas.openxmlformats.org/officeDocument/2006/relationships" xmlns:m="http://schemas.openxmlformats.org/officeDocument/2006/math" xmlns:v="urn:schemas-microsoft-com:vml" xmlns:wp14="http://schemas.microsoft.com/office/word/2010/wordprocessingDrawing" xmlns:wp="http://schemas.openxmlformats.org/drawingml/2006/wordprocessingDrawing" xmlns:w10="urn:schemas-microsoft-com:office:word" xmlns:w="http://schemas.openxmlformats.org/wordprocessingml/2006/main" xmlns:w14="http://schemas.microsoft.com/office/word/2010/wordml" xmlns:w15="http://schemas.microsoft.com/office/word/2012/wordml" xmlns:w16cex="http://schemas.microsoft.com/office/word/2018/wordml/cex" xmlns:w16cid="http://schemas.microsoft.com/office/word/2016/wordml/cid" xmlns:w16="http://schemas.microsoft.com/office/word/2018/wordml" xmlns:w16sdtdh="http://schemas.microsoft.com/office/word/2020/wordml/sdtdatahash" xmlns:w16se="http://schemas.microsoft.com/office/word/2015/wordml/symex" xmlns:wpg="http://schemas.microsoft.com/office/word/2010/wordprocessingGroup" xmlns:wpi="http://schemas.microsoft.com/office/word/2010/wordprocessingInk" xmlns:wne="http://schemas.microsoft.com/office/word/2006/wordml" xmlns:wps="http://schemas.microsoft.com/office/word/2010/wordprocessingShape" mc:Ignorable="w14 w15 w16se w16cid w16 w16cex w16sdtdh wp14">
+  <w:abstractNum w:abstractNumId="0" w15:restartNumberingAfterBreak="0">
+    <w:nsid w:val="2F905295"/>
+    <w:multiLevelType w:val="multilevel"/>
+    <w:tmpl w:val="B5E00604"/>
+    <w:lvl w:ilvl="0">
+      <w:start w:val="1"/>
+      <w:numFmt w:val="bullet"/>
+      <w:lvlText w:val=""/>
+      <w:lvlJc w:val="left"/>
+      <w:pPr>
+        <w:tabs>
+          <w:tab w:val="num" w:pos="720"/>
+        </w:tabs>
+        <w:ind w:left="720" w:hanging="360"/>
+      </w:pPr>
+      <w:rPr>
+        <w:rFonts w:ascii="Symbol" w:hAnsi="Symbol" w:hint="default"/>
+        <w:sz w:val="20"/>
+      </w:rPr>
+    </w:lvl>
+    <w:lvl w:ilvl="1" w:tentative="1">
+      <w:start w:val="1"/>
+      <w:numFmt w:val="bullet"/>
+      <w:lvlText w:val="o"/>
+      <w:lvlJc w:val="left"/>
+      <w:pPr>
+        <w:tabs>
+          <w:tab w:val="num" w:pos="1440"/>
+        </w:tabs>
+        <w:ind w:left="1440" w:hanging="360"/>
+      </w:pPr>
+      <w:rPr>
+        <w:rFonts w:ascii="Courier New" w:hAnsi="Courier New" w:hint="default"/>
+        <w:sz w:val="20"/>
+      </w:rPr>
+    </w:lvl>
+    <w:lvl w:ilvl="2" w:tentative="1">
+      <w:start w:val="1"/>
+      <w:numFmt w:val="bullet"/>
+      <w:lvlText w:val=""/>
+      <w:lvlJc w:val="left"/>
+      <w:pPr>
+        <w:tabs>
+          <w:tab w:val="num" w:pos="2160"/>
+        </w:tabs>
+        <w:ind w:left="2160" w:hanging="360"/>
+      </w:pPr>
+      <w:rPr>
+        <w:rFonts w:ascii="Wingdings" w:hAnsi="Wingdings" w:hint="default"/>
+        <w:sz w:val="20"/>
+      </w:rPr>
+    </w:lvl>
+    <w:lvl w:ilvl="3" w:tentative="1">
+      <w:start w:val="1"/>
+      <w:numFmt w:val="bullet"/>
+      <w:lvlText w:val=""/>
+      <w:lvlJc w:val="left"/>
+      <w:pPr>
+        <w:tabs>
+          <w:tab w:val="num" w:pos="2880"/>
+        </w:tabs>
+        <w:ind w:left="2880" w:hanging="360"/>
+      </w:pPr>
+      <w:rPr>
+        <w:rFonts w:ascii="Wingdings" w:hAnsi="Wingdings" w:hint="default"/>
+        <w:sz w:val="20"/>
+      </w:rPr>
+    </w:lvl>
+    <w:lvl w:ilvl="4" w:tentative="1">
+      <w:start w:val="1"/>
+      <w:numFmt w:val="bullet"/>
+      <w:lvlText w:val=""/>
+      <w:lvlJc w:val="left"/>
+      <w:pPr>
+        <w:tabs>
+          <w:tab w:val="num" w:pos="3600"/>
+        </w:tabs>
+        <w:ind w:left="3600" w:hanging="360"/>
+      </w:pPr>
+      <w:rPr>
+        <w:rFonts w:ascii="Wingdings" w:hAnsi="Wingdings" w:hint="default"/>
+        <w:sz w:val="20"/>
+      </w:rPr>
+    </w:lvl>
+    <w:lvl w:ilvl="5" w:tentative="1">
+      <w:start w:val="1"/>
+      <w:numFmt w:val="bullet"/>
+      <w:lvlText w:val=""/>
+      <w:lvlJc w:val="left"/>
+      <w:pPr>
+        <w:tabs>
+          <w:tab w:val="num" w:pos="4320"/>
+        </w:tabs>
+        <w:ind w:left="4320" w:hanging="360"/>
+      </w:pPr>
+      <w:rPr>
+        <w:rFonts w:ascii="Wingdings" w:hAnsi="Wingdings" w:hint="default"/>
+        <w:sz w:val="20"/>
+      </w:rPr>
+    </w:lvl>
+    <w:lvl w:ilvl="6" w:tentative="1">
+      <w:start w:val="1"/>
+      <w:numFmt w:val="bullet"/>
+      <w:lvlText w:val=""/>
+      <w:lvlJc w:val="left"/>
+      <w:pPr>
+        <w:tabs>
+          <w:tab w:val="num" w:pos="5040"/>
+        </w:tabs>
+        <w:ind w:left="5040" w:hanging="360"/>
+      </w:pPr>
+      <w:rPr>
+        <w:rFonts w:ascii="Wingdings" w:hAnsi="Wingdings" w:hint="default"/>
+        <w:sz w:val="20"/>
+      </w:rPr>
+    </w:lvl>
+    <w:lvl w:ilvl="7" w:tentative="1">
+      <w:start w:val="1"/>
+      <w:numFmt w:val="bullet"/>
+      <w:lvlText w:val=""/>
+      <w:lvlJc w:val="left"/>
+      <w:pPr>
+        <w:tabs>
+          <w:tab w:val="num" w:pos="5760"/>
+        </w:tabs>
+        <w:ind w:left="5760" w:hanging="360"/>
+      </w:pPr>
+      <w:rPr>
+        <w:rFonts w:ascii="Wingdings" w:hAnsi="Wingdings" w:hint="default"/>
+        <w:sz w:val="20"/>
+      </w:rPr>
+    </w:lvl>
+    <w:lvl w:ilvl="8" w:tentative="1">
+      <w:start w:val="1"/>
+      <w:numFmt w:val="bullet"/>
+      <w:lvlText w:val=""/>
+      <w:lvlJc w:val="left"/>
+      <w:pPr>
+        <w:tabs>
+          <w:tab w:val="num" w:pos="6480"/>
+        </w:tabs>
+        <w:ind w:left="6480" w:hanging="360"/>
+      </w:pPr>
+      <w:rPr>
+        <w:rFonts w:ascii="Wingdings" w:hAnsi="Wingdings" w:hint="default"/>
+        <w:sz w:val="20"/>
+      </w:rPr>
+    </w:lvl>
+  </w:abstractNum>
+  <w:abstractNum w:abstractNumId="1" w15:restartNumberingAfterBreak="0">
+    <w:nsid w:val="41D13D72"/>
+    <w:multiLevelType w:val="multilevel"/>
+    <w:tmpl w:val="EC8EA16C"/>
+    <w:lvl w:ilvl="0">
+      <w:start w:val="1"/>
+      <w:numFmt w:val="bullet"/>
+      <w:lvlText w:val=""/>
+      <w:lvlJc w:val="left"/>
+      <w:pPr>
+        <w:tabs>
+          <w:tab w:val="num" w:pos="720"/>
+        </w:tabs>
+        <w:ind w:left="720" w:hanging="360"/>
+      </w:pPr>
+      <w:rPr>
+        <w:rFonts w:ascii="Symbol" w:hAnsi="Symbol" w:hint="default"/>
+        <w:sz w:val="20"/>
+      </w:rPr>
+    </w:lvl>
+    <w:lvl w:ilvl="1" w:tentative="1">
+      <w:start w:val="1"/>
+      <w:numFmt w:val="bullet"/>
+      <w:lvlText w:val="o"/>
+      <w:lvlJc w:val="left"/>
+      <w:pPr>
+        <w:tabs>
+          <w:tab w:val="num" w:pos="1440"/>
+        </w:tabs>
+        <w:ind w:left="1440" w:hanging="360"/>
+      </w:pPr>
+      <w:rPr>
+        <w:rFonts w:ascii="Courier New" w:hAnsi="Courier New" w:hint="default"/>
+        <w:sz w:val="20"/>
+      </w:rPr>
+    </w:lvl>
+    <w:lvl w:ilvl="2" w:tentative="1">
+      <w:start w:val="1"/>
+      <w:numFmt w:val="bullet"/>
+      <w:lvlText w:val=""/>
+      <w:lvlJc w:val="left"/>
+      <w:pPr>
+        <w:tabs>
+          <w:tab w:val="num" w:pos="2160"/>
+        </w:tabs>
+        <w:ind w:left="2160" w:hanging="360"/>
+      </w:pPr>
+      <w:rPr>
+        <w:rFonts w:ascii="Wingdings" w:hAnsi="Wingdings" w:hint="default"/>
+        <w:sz w:val="20"/>
+      </w:rPr>
+    </w:lvl>
+    <w:lvl w:ilvl="3" w:tentative="1">
+      <w:start w:val="1"/>
+      <w:numFmt w:val="bullet"/>
+      <w:lvlText w:val=""/>
+      <w:lvlJc w:val="left"/>
+      <w:pPr>
+        <w:tabs>
+          <w:tab w:val="num" w:pos="2880"/>
+        </w:tabs>
+        <w:ind w:left="2880" w:hanging="360"/>
+      </w:pPr>
+      <w:rPr>
+        <w:rFonts w:ascii="Wingdings" w:hAnsi="Wingdings" w:hint="default"/>
+        <w:sz w:val="20"/>
+      </w:rPr>
+    </w:lvl>
+    <w:lvl w:ilvl="4" w:tentative="1">
+      <w:start w:val="1"/>
+      <w:numFmt w:val="bullet"/>
+      <w:lvlText w:val=""/>
+      <w:lvlJc w:val="left"/>
+      <w:pPr>
+        <w:tabs>
+          <w:tab w:val="num" w:pos="3600"/>
+        </w:tabs>
+        <w:ind w:left="3600" w:hanging="360"/>
+      </w:pPr>
+      <w:rPr>
+        <w:rFonts w:ascii="Wingdings" w:hAnsi="Wingdings" w:hint="default"/>
+        <w:sz w:val="20"/>
+      </w:rPr>
+    </w:lvl>
+    <w:lvl w:ilvl="5" w:tentative="1">
+      <w:start w:val="1"/>
+      <w:numFmt w:val="bullet"/>
+      <w:lvlText w:val=""/>
+      <w:lvlJc w:val="left"/>
+      <w:pPr>
+        <w:tabs>
+          <w:tab w:val="num" w:pos="4320"/>
+        </w:tabs>
+        <w:ind w:left="4320" w:hanging="360"/>
+      </w:pPr>
+      <w:rPr>
+        <w:rFonts w:ascii="Wingdings" w:hAnsi="Wingdings" w:hint="default"/>
+        <w:sz w:val="20"/>
+      </w:rPr>
+    </w:lvl>
+    <w:lvl w:ilvl="6" w:tentative="1">
+      <w:start w:val="1"/>
+      <w:numFmt w:val="bullet"/>
+      <w:lvlText w:val=""/>
+      <w:lvlJc w:val="left"/>
+      <w:pPr>
+        <w:tabs>
+          <w:tab w:val="num" w:pos="5040"/>
+        </w:tabs>
+        <w:ind w:left="5040" w:hanging="360"/>
+      </w:pPr>
+      <w:rPr>
+        <w:rFonts w:ascii="Wingdings" w:hAnsi="Wingdings" w:hint="default"/>
+        <w:sz w:val="20"/>
+      </w:rPr>
+    </w:lvl>
+    <w:lvl w:ilvl="7" w:tentative="1">
+      <w:start w:val="1"/>
+      <w:numFmt w:val="bullet"/>
+      <w:lvlText w:val=""/>
+      <w:lvlJc w:val="left"/>
+      <w:pPr>
+        <w:tabs>
+          <w:tab w:val="num" w:pos="5760"/>
+        </w:tabs>
+        <w:ind w:left="5760" w:hanging="360"/>
+      </w:pPr>
+      <w:rPr>
+        <w:rFonts w:ascii="Wingdings" w:hAnsi="Wingdings" w:hint="default"/>
+        <w:sz w:val="20"/>
+      </w:rPr>
+    </w:lvl>
+    <w:lvl w:ilvl="8" w:tentative="1">
+      <w:start w:val="1"/>
+      <w:numFmt w:val="bullet"/>
+      <w:lvlText w:val=""/>
+      <w:lvlJc w:val="left"/>
+      <w:pPr>
+        <w:tabs>
+          <w:tab w:val="num" w:pos="6480"/>
+        </w:tabs>
+        <w:ind w:left="6480" w:hanging="360"/>
+      </w:pPr>
+      <w:rPr>
+        <w:rFonts w:ascii="Wingdings" w:hAnsi="Wingdings" w:hint="default"/>
+        <w:sz w:val="20"/>
+      </w:rPr>
+    </w:lvl>
+  </w:abstractNum>
+  <w:abstractNum w:abstractNumId="2" w15:restartNumberingAfterBreak="0">
+    <w:nsid w:val="48984259"/>
+    <w:multiLevelType w:val="multilevel"/>
+    <w:tmpl w:val="0470BB68"/>
+    <w:lvl w:ilvl="0">
+      <w:start w:val="1"/>
+      <w:numFmt w:val="bullet"/>
+      <w:lvlText w:val=""/>
+      <w:lvlJc w:val="left"/>
+      <w:pPr>
+        <w:tabs>
+          <w:tab w:val="num" w:pos="720"/>
+        </w:tabs>
+        <w:ind w:left="720" w:hanging="360"/>
+      </w:pPr>
+      <w:rPr>
+        <w:rFonts w:ascii="Symbol" w:hAnsi="Symbol" w:hint="default"/>
+        <w:sz w:val="20"/>
+      </w:rPr>
+    </w:lvl>
+    <w:lvl w:ilvl="1" w:tentative="1">
+      <w:start w:val="1"/>
+      <w:numFmt w:val="bullet"/>
+      <w:lvlText w:val="o"/>
+      <w:lvlJc w:val="left"/>
+      <w:pPr>
+        <w:tabs>
+          <w:tab w:val="num" w:pos="1440"/>
+        </w:tabs>
+        <w:ind w:left="1440" w:hanging="360"/>
+      </w:pPr>
+      <w:rPr>
+        <w:rFonts w:ascii="Courier New" w:hAnsi="Courier New" w:hint="default"/>
+        <w:sz w:val="20"/>
+      </w:rPr>
+    </w:lvl>
+    <w:lvl w:ilvl="2" w:tentative="1">
+      <w:start w:val="1"/>
+      <w:numFmt w:val="bullet"/>
+      <w:lvlText w:val=""/>
+      <w:lvlJc w:val="left"/>
+      <w:pPr>
+        <w:tabs>
+          <w:tab w:val="num" w:pos="2160"/>
+        </w:tabs>
+        <w:ind w:left="2160" w:hanging="360"/>
+      </w:pPr>
+      <w:rPr>
+        <w:rFonts w:ascii="Wingdings" w:hAnsi="Wingdings" w:hint="default"/>
+        <w:sz w:val="20"/>
+      </w:rPr>
+    </w:lvl>
+    <w:lvl w:ilvl="3" w:tentative="1">
+      <w:start w:val="1"/>
+      <w:numFmt w:val="bullet"/>
+      <w:lvlText w:val=""/>
+      <w:lvlJc w:val="left"/>
+      <w:pPr>
+        <w:tabs>
+          <w:tab w:val="num" w:pos="2880"/>
+        </w:tabs>
+        <w:ind w:left="2880" w:hanging="360"/>
+      </w:pPr>
+      <w:rPr>
+        <w:rFonts w:ascii="Wingdings" w:hAnsi="Wingdings" w:hint="default"/>
+        <w:sz w:val="20"/>
+      </w:rPr>
+    </w:lvl>
+    <w:lvl w:ilvl="4" w:tentative="1">
+      <w:start w:val="1"/>
+      <w:numFmt w:val="bullet"/>
+      <w:lvlText w:val=""/>
+      <w:lvlJc w:val="left"/>
+      <w:pPr>
+        <w:tabs>
+          <w:tab w:val="num" w:pos="3600"/>
+        </w:tabs>
+        <w:ind w:left="3600" w:hanging="360"/>
+      </w:pPr>
+      <w:rPr>
+        <w:rFonts w:ascii="Wingdings" w:hAnsi="Wingdings" w:hint="default"/>
+        <w:sz w:val="20"/>
+      </w:rPr>
+    </w:lvl>
+    <w:lvl w:ilvl="5" w:tentative="1">
+      <w:start w:val="1"/>
+      <w:numFmt w:val="bullet"/>
+      <w:lvlText w:val=""/>
+      <w:lvlJc w:val="left"/>
+      <w:pPr>
+        <w:tabs>
+          <w:tab w:val="num" w:pos="4320"/>
+        </w:tabs>
+        <w:ind w:left="4320" w:hanging="360"/>
+      </w:pPr>
+      <w:rPr>
+        <w:rFonts w:ascii="Wingdings" w:hAnsi="Wingdings" w:hint="default"/>
+        <w:sz w:val="20"/>
+      </w:rPr>
+    </w:lvl>
+    <w:lvl w:ilvl="6" w:tentative="1">
+      <w:start w:val="1"/>
+      <w:numFmt w:val="bullet"/>
+      <w:lvlText w:val=""/>
+      <w:lvlJc w:val="left"/>
+      <w:pPr>
+        <w:tabs>
+          <w:tab w:val="num" w:pos="5040"/>
+        </w:tabs>
+        <w:ind w:left="5040" w:hanging="360"/>
+      </w:pPr>
+      <w:rPr>
+        <w:rFonts w:ascii="Wingdings" w:hAnsi="Wingdings" w:hint="default"/>
+        <w:sz w:val="20"/>
+      </w:rPr>
+    </w:lvl>
+    <w:lvl w:ilvl="7" w:tentative="1">
+      <w:start w:val="1"/>
+      <w:numFmt w:val="bullet"/>
+      <w:lvlText w:val=""/>
+      <w:lvlJc w:val="left"/>
+      <w:pPr>
+        <w:tabs>
+          <w:tab w:val="num" w:pos="5760"/>
+        </w:tabs>
+        <w:ind w:left="5760" w:hanging="360"/>
+      </w:pPr>
+      <w:rPr>
+        <w:rFonts w:ascii="Wingdings" w:hAnsi="Wingdings" w:hint="default"/>
+        <w:sz w:val="20"/>
+      </w:rPr>
+    </w:lvl>
+    <w:lvl w:ilvl="8" w:tentative="1">
+      <w:start w:val="1"/>
+      <w:numFmt w:val="bullet"/>
+      <w:lvlText w:val=""/>
+      <w:lvlJc w:val="left"/>
+      <w:pPr>
+        <w:tabs>
+          <w:tab w:val="num" w:pos="6480"/>
+        </w:tabs>
+        <w:ind w:left="6480" w:hanging="360"/>
+      </w:pPr>
+      <w:rPr>
+        <w:rFonts w:ascii="Wingdings" w:hAnsi="Wingdings" w:hint="default"/>
+        <w:sz w:val="20"/>
+      </w:rPr>
+    </w:lvl>
+  </w:abstractNum>
+  <w:abstractNum w:abstractNumId="3" w15:restartNumberingAfterBreak="0">
+    <w:nsid w:val="4D690CB9"/>
+    <w:multiLevelType w:val="multilevel"/>
+    <w:tmpl w:val="92D6C964"/>
+    <w:lvl w:ilvl="0">
+      <w:start w:val="1"/>
+      <w:numFmt w:val="bullet"/>
+      <w:lvlText w:val=""/>
+      <w:lvlJc w:val="left"/>
+      <w:pPr>
+        <w:tabs>
+          <w:tab w:val="num" w:pos="720"/>
+        </w:tabs>
+        <w:ind w:left="720" w:hanging="360"/>
+      </w:pPr>
+      <w:rPr>
+        <w:rFonts w:ascii="Symbol" w:hAnsi="Symbol" w:hint="default"/>
+        <w:sz w:val="20"/>
+      </w:rPr>
+    </w:lvl>
+    <w:lvl w:ilvl="1" w:tentative="1">
+      <w:start w:val="1"/>
+      <w:numFmt w:val="bullet"/>
+      <w:lvlText w:val="o"/>
+      <w:lvlJc w:val="left"/>
+      <w:pPr>
+        <w:tabs>
+          <w:tab w:val="num" w:pos="1440"/>
+        </w:tabs>
+        <w:ind w:left="1440" w:hanging="360"/>
+      </w:pPr>
+      <w:rPr>
+        <w:rFonts w:ascii="Courier New" w:hAnsi="Courier New" w:hint="default"/>
+        <w:sz w:val="20"/>
+      </w:rPr>
+    </w:lvl>
+    <w:lvl w:ilvl="2" w:tentative="1">
+      <w:start w:val="1"/>
+      <w:numFmt w:val="bullet"/>
+      <w:lvlText w:val=""/>
+      <w:lvlJc w:val="left"/>
+      <w:pPr>
+        <w:tabs>
+          <w:tab w:val="num" w:pos="2160"/>
+        </w:tabs>
+        <w:ind w:left="2160" w:hanging="360"/>
+      </w:pPr>
+      <w:rPr>
+        <w:rFonts w:ascii="Wingdings" w:hAnsi="Wingdings" w:hint="default"/>
+        <w:sz w:val="20"/>
+      </w:rPr>
+    </w:lvl>
+    <w:lvl w:ilvl="3" w:tentative="1">
+      <w:start w:val="1"/>
+      <w:numFmt w:val="bullet"/>
+      <w:lvlText w:val=""/>
+      <w:lvlJc w:val="left"/>
+      <w:pPr>
+        <w:tabs>
+          <w:tab w:val="num" w:pos="2880"/>
+        </w:tabs>
+        <w:ind w:left="2880" w:hanging="360"/>
+      </w:pPr>
+      <w:rPr>
+        <w:rFonts w:ascii="Wingdings" w:hAnsi="Wingdings" w:hint="default"/>
+        <w:sz w:val="20"/>
+      </w:rPr>
+    </w:lvl>
+    <w:lvl w:ilvl="4" w:tentative="1">
+      <w:start w:val="1"/>
+      <w:numFmt w:val="bullet"/>
+      <w:lvlText w:val=""/>
+      <w:lvlJc w:val="left"/>
+      <w:pPr>
+        <w:tabs>
+          <w:tab w:val="num" w:pos="3600"/>
+        </w:tabs>
+        <w:ind w:left="3600" w:hanging="360"/>
+      </w:pPr>
+      <w:rPr>
+        <w:rFonts w:ascii="Wingdings" w:hAnsi="Wingdings" w:hint="default"/>
+        <w:sz w:val="20"/>
+      </w:rPr>
+    </w:lvl>
+    <w:lvl w:ilvl="5" w:tentative="1">
+      <w:start w:val="1"/>
+      <w:numFmt w:val="bullet"/>
+      <w:lvlText w:val=""/>
+      <w:lvlJc w:val="left"/>
+      <w:pPr>
+        <w:tabs>
+          <w:tab w:val="num" w:pos="4320"/>
+        </w:tabs>
+        <w:ind w:left="4320" w:hanging="360"/>
+      </w:pPr>
+      <w:rPr>
+        <w:rFonts w:ascii="Wingdings" w:hAnsi="Wingdings" w:hint="default"/>
+        <w:sz w:val="20"/>
+      </w:rPr>
+    </w:lvl>
+    <w:lvl w:ilvl="6" w:tentative="1">
+      <w:start w:val="1"/>
+      <w:numFmt w:val="bullet"/>
+      <w:lvlText w:val=""/>
+      <w:lvlJc w:val="left"/>
+      <w:pPr>
+        <w:tabs>
+          <w:tab w:val="num" w:pos="5040"/>
+        </w:tabs>
+        <w:ind w:left="5040" w:hanging="360"/>
+      </w:pPr>
+      <w:rPr>
+        <w:rFonts w:ascii="Wingdings" w:hAnsi="Wingdings" w:hint="default"/>
+        <w:sz w:val="20"/>
+      </w:rPr>
+    </w:lvl>
+    <w:lvl w:ilvl="7" w:tentative="1">
+      <w:start w:val="1"/>
+      <w:numFmt w:val="bullet"/>
+      <w:lvlText w:val=""/>
+      <w:lvlJc w:val="left"/>
+      <w:pPr>
+        <w:tabs>
+          <w:tab w:val="num" w:pos="5760"/>
+        </w:tabs>
+        <w:ind w:left="5760" w:hanging="360"/>
+      </w:pPr>
+      <w:rPr>
+        <w:rFonts w:ascii="Wingdings" w:hAnsi="Wingdings" w:hint="default"/>
+        <w:sz w:val="20"/>
+      </w:rPr>
+    </w:lvl>
+    <w:lvl w:ilvl="8" w:tentative="1">
+      <w:start w:val="1"/>
+      <w:numFmt w:val="bullet"/>
+      <w:lvlText w:val=""/>
+      <w:lvlJc w:val="left"/>
+      <w:pPr>
+        <w:tabs>
+          <w:tab w:val="num" w:pos="6480"/>
+        </w:tabs>
+        <w:ind w:left="6480" w:hanging="360"/>
+      </w:pPr>
+      <w:rPr>
+        <w:rFonts w:ascii="Wingdings" w:hAnsi="Wingdings" w:hint="default"/>
+        <w:sz w:val="20"/>
+      </w:rPr>
+    </w:lvl>
+  </w:abstractNum>
+  <w:abstractNum w:abstractNumId="4" w15:restartNumberingAfterBreak="0">
+    <w:nsid w:val="6A7F5A4B"/>
+    <w:multiLevelType w:val="multilevel"/>
+    <w:tmpl w:val="5080C012"/>
+    <w:lvl w:ilvl="0">
+      <w:start w:val="1"/>
+      <w:numFmt w:val="bullet"/>
+      <w:lvlText w:val=""/>
+      <w:lvlJc w:val="left"/>
+      <w:pPr>
+        <w:tabs>
+          <w:tab w:val="num" w:pos="720"/>
+        </w:tabs>
+        <w:ind w:left="720" w:hanging="360"/>
+      </w:pPr>
+      <w:rPr>
+        <w:rFonts w:ascii="Symbol" w:hAnsi="Symbol" w:hint="default"/>
+        <w:sz w:val="20"/>
+      </w:rPr>
+    </w:lvl>
+    <w:lvl w:ilvl="1" w:tentative="1">
+      <w:start w:val="1"/>
+      <w:numFmt w:val="bullet"/>
+      <w:lvlText w:val="o"/>
+      <w:lvlJc w:val="left"/>
+      <w:pPr>
+        <w:tabs>
+          <w:tab w:val="num" w:pos="1440"/>
+        </w:tabs>
+        <w:ind w:left="1440" w:hanging="360"/>
+      </w:pPr>
+      <w:rPr>
+        <w:rFonts w:ascii="Courier New" w:hAnsi="Courier New" w:hint="default"/>
+        <w:sz w:val="20"/>
+      </w:rPr>
+    </w:lvl>
+    <w:lvl w:ilvl="2" w:tentative="1">
+      <w:start w:val="1"/>
+      <w:numFmt w:val="bullet"/>
+      <w:lvlText w:val=""/>
+      <w:lvlJc w:val="left"/>
+      <w:pPr>
+        <w:tabs>
+          <w:tab w:val="num" w:pos="2160"/>
+        </w:tabs>
+        <w:ind w:left="2160" w:hanging="360"/>
+      </w:pPr>
+      <w:rPr>
+        <w:rFonts w:ascii="Wingdings" w:hAnsi="Wingdings" w:hint="default"/>
+        <w:sz w:val="20"/>
+      </w:rPr>
+    </w:lvl>
+    <w:lvl w:ilvl="3" w:tentative="1">
+      <w:start w:val="1"/>
+      <w:numFmt w:val="bullet"/>
+      <w:lvlText w:val=""/>
+      <w:lvlJc w:val="left"/>
+      <w:pPr>
+        <w:tabs>
+          <w:tab w:val="num" w:pos="2880"/>
+        </w:tabs>
+        <w:ind w:left="2880" w:hanging="360"/>
+      </w:pPr>
+      <w:rPr>
+        <w:rFonts w:ascii="Wingdings" w:hAnsi="Wingdings" w:hint="default"/>
+        <w:sz w:val="20"/>
+      </w:rPr>
+    </w:lvl>
+    <w:lvl w:ilvl="4" w:tentative="1">
+      <w:start w:val="1"/>
+      <w:numFmt w:val="bullet"/>
+      <w:lvlText w:val=""/>
+      <w:lvlJc w:val="left"/>
+      <w:pPr>
+        <w:tabs>
+          <w:tab w:val="num" w:pos="3600"/>
+        </w:tabs>
+        <w:ind w:left="3600" w:hanging="360"/>
+      </w:pPr>
+      <w:rPr>
+        <w:rFonts w:ascii="Wingdings" w:hAnsi="Wingdings" w:hint="default"/>
+        <w:sz w:val="20"/>
+      </w:rPr>
+    </w:lvl>
+    <w:lvl w:ilvl="5" w:tentative="1">
+      <w:start w:val="1"/>
+      <w:numFmt w:val="bullet"/>
+      <w:lvlText w:val=""/>
+      <w:lvlJc w:val="left"/>
+      <w:pPr>
+        <w:tabs>
+          <w:tab w:val="num" w:pos="4320"/>
+        </w:tabs>
+        <w:ind w:left="4320" w:hanging="360"/>
+      </w:pPr>
+      <w:rPr>
+        <w:rFonts w:ascii="Wingdings" w:hAnsi="Wingdings" w:hint="default"/>
+        <w:sz w:val="20"/>
+      </w:rPr>
+    </w:lvl>
+    <w:lvl w:ilvl="6" w:tentative="1">
+      <w:start w:val="1"/>
+      <w:numFmt w:val="bullet"/>
+      <w:lvlText w:val=""/>
+      <w:lvlJc w:val="left"/>
+      <w:pPr>
+        <w:tabs>
+          <w:tab w:val="num" w:pos="5040"/>
+        </w:tabs>
+        <w:ind w:left="5040" w:hanging="360"/>
+      </w:pPr>
+      <w:rPr>
+        <w:rFonts w:ascii="Wingdings" w:hAnsi="Wingdings" w:hint="default"/>
+        <w:sz w:val="20"/>
+      </w:rPr>
+    </w:lvl>
+    <w:lvl w:ilvl="7" w:tentative="1">
+      <w:start w:val="1"/>
+      <w:numFmt w:val="bullet"/>
+      <w:lvlText w:val=""/>
+      <w:lvlJc w:val="left"/>
+      <w:pPr>
+        <w:tabs>
+          <w:tab w:val="num" w:pos="5760"/>
+        </w:tabs>
+        <w:ind w:left="5760" w:hanging="360"/>
+      </w:pPr>
+      <w:rPr>
+        <w:rFonts w:ascii="Wingdings" w:hAnsi="Wingdings" w:hint="default"/>
+        <w:sz w:val="20"/>
+      </w:rPr>
+    </w:lvl>
+    <w:lvl w:ilvl="8" w:tentative="1">
+      <w:start w:val="1"/>
+      <w:numFmt w:val="bullet"/>
+      <w:lvlText w:val=""/>
+      <w:lvlJc w:val="left"/>
+      <w:pPr>
+        <w:tabs>
+          <w:tab w:val="num" w:pos="6480"/>
+        </w:tabs>
+        <w:ind w:left="6480" w:hanging="360"/>
+      </w:pPr>
+      <w:rPr>
+        <w:rFonts w:ascii="Wingdings" w:hAnsi="Wingdings" w:hint="default"/>
+        <w:sz w:val="20"/>
+      </w:rPr>
+    </w:lvl>
+  </w:abstractNum>
+  <w:num w:numId="1" w16cid:durableId="183179389">
+    <w:abstractNumId w:val="2"/>
+  </w:num>
+  <w:num w:numId="2" w16cid:durableId="209919266">
+    <w:abstractNumId w:val="1"/>
+  </w:num>
+  <w:num w:numId="3" w16cid:durableId="1293636372">
+    <w:abstractNumId w:val="3"/>
+  </w:num>
+  <w:num w:numId="4" w16cid:durableId="382412453">
+    <w:abstractNumId w:val="4"/>
+  </w:num>
+  <w:num w:numId="5" w16cid:durableId="453912436">
+    <w:abstractNumId w:val="0"/>
+  </w:num>
+</w:numbering>
 </file>
 
 <file path=word/styles.xml><?xml version="1.0" encoding="utf-8"?>
@@ -1016,6 +3144,17 @@
       <w:spacing w:val="5"/>
     </w:rPr>
   </w:style>
+  <w:style w:type="paragraph" w:styleId="ac">
+    <w:name w:val="Normal (Web)"/>
+    <w:basedOn w:val="a"/>
+    <w:uiPriority w:val="99"/>
+    <w:semiHidden/>
+    <w:unhideWhenUsed/>
+    <w:rsid w:val="0062217B"/>
+    <w:rPr>
+      <w:rFonts w:ascii="Times New Roman" w:hAnsi="Times New Roman" w:cs="Times New Roman"/>
+    </w:rPr>
+  </w:style>
 </w:styles>
 </file>
 

</xml_diff>